<commit_message>
folders & scripts reorganization
</commit_message>
<xml_diff>
--- a/reports/Analysis_of_Defense_Sector_Opportunity_for_Ferrovial_-_Iván.docx
+++ b/reports/Analysis_of_Defense_Sector_Opportunity_for_Ferrovial_-_Iván.docx
@@ -48,12 +48,7 @@
     </w:p>
     <w:p>
       <w:r>
-        <w:t>This report provides a strategic analysis of the global defense sector, identifying key investment trends, technological drivers, and geopolitical influences to assess potential opportunities for Ferrovial. The research synthesizes information on global defense investment outlooks, focusing on the drivers of increased spending, the critical role of emerging technologies, and the impact of geopolitical shifts on national security strategies and infrastructure development.</w:t>
-      </w:r>
-    </w:p>
-    <w:p>
-      <w:r>
-        <w:t xml:space="preserve">Key findings indicate a robust and growing global defense market, significantly propelled by modernization efforts and the integration of advanced technologies. The United States, a leading investor, has proposed substantial budget allocations for FY 2026, underscoring a sustained commitment to national security and foreign policy objectives </w:t>
+        <w:t xml:space="preserve">This report analyzes the global defense investment outlook and Spain's specific positioning and policy stance within this evolving landscape, identifying strategic implications and actionable recommendations for Ferrovial. The global defense sector is undergoing a significant transformation, driven by escalating geopolitical tensions, a pronounced emphasis on technological modernization, and a strategic shift towards resilience and security. Key findings indicate a substantial increase in defense spending globally, with the United States leading significant budget allocations for fiscal year 2026, totaling $28.5 billion for the Department of State alone, underscoring a commitment to foreign policy and national security </w:t>
       </w:r>
       <w:r>
         <w:t>[</w:t>
@@ -93,7 +88,291 @@
         <w:t>]</w:t>
       </w:r>
       <w:r>
-        <w:t xml:space="preserve">. Furthermore, geopolitical fragmentation and the imperative for supply chain resilience, particularly concerning critical minerals, are reshaping global economic priorities and driving new investment patterns </w:t>
+        <w:t xml:space="preserve">. Furthermore, global fragmentation and the race for critical minerals are reshaping economic and trade dynamics, prioritizing secure supply chains and diversified sourcing </w:t>
+      </w:r>
+      <w:r>
+        <w:t>[</w:t>
+      </w:r>
+      <w:hyperlink w:anchor="ref_6">
+        <w:r>
+          <w:rPr>
+            <w:rFonts w:ascii="Calibri" w:hAnsi="Calibri" w:eastAsia="Calibri" w:cs="Calibri"/>
+            <w:sz w:val="20"/>
+            <w:color w:val="0000FF"/>
+            <w:u w:val="single"/>
+          </w:rPr>
+          <w:t>6</w:t>
+        </w:r>
+      </w:hyperlink>
+      <w:r>
+        <w:t xml:space="preserve">, </w:t>
+      </w:r>
+      <w:hyperlink w:anchor="ref_8">
+        <w:r>
+          <w:rPr>
+            <w:rFonts w:ascii="Calibri" w:hAnsi="Calibri" w:eastAsia="Calibri" w:cs="Calibri"/>
+            <w:sz w:val="20"/>
+            <w:color w:val="0000FF"/>
+            <w:u w:val="single"/>
+          </w:rPr>
+          <w:t>8</w:t>
+        </w:r>
+      </w:hyperlink>
+      <w:r>
+        <w:t>]</w:t>
+      </w:r>
+      <w:r>
+        <w:t>.</w:t>
+      </w:r>
+    </w:p>
+    <w:p>
+      <w:r>
+        <w:t xml:space="preserve">Spain's defense policy is intrinsically linked to its "Foreign Action Strategy 2025-2028," which prioritizes strengthening Europe, fostering international cooperation, and bolstering peace and security amidst a volatile global environment </w:t>
+      </w:r>
+      <w:r>
+        <w:t>[</w:t>
+      </w:r>
+      <w:hyperlink w:anchor="ref_10">
+        <w:r>
+          <w:rPr>
+            <w:rFonts w:ascii="Calibri" w:hAnsi="Calibri" w:eastAsia="Calibri" w:cs="Calibri"/>
+            <w:sz w:val="20"/>
+            <w:color w:val="0000FF"/>
+            <w:u w:val="single"/>
+          </w:rPr>
+          <w:t>10</w:t>
+        </w:r>
+      </w:hyperlink>
+      <w:r>
+        <w:t xml:space="preserve">, </w:t>
+      </w:r>
+      <w:hyperlink w:anchor="ref_13">
+        <w:r>
+          <w:rPr>
+            <w:rFonts w:ascii="Calibri" w:hAnsi="Calibri" w:eastAsia="Calibri" w:cs="Calibri"/>
+            <w:sz w:val="20"/>
+            <w:color w:val="0000FF"/>
+            <w:u w:val="single"/>
+          </w:rPr>
+          <w:t>13</w:t>
+        </w:r>
+      </w:hyperlink>
+      <w:r>
+        <w:t>]</w:t>
+      </w:r>
+      <w:r>
+        <w:t xml:space="preserve">. The nation is committed to increasing its defense expenditure, aiming to reach 2% of GDP by 2025, and is actively engaged in modernizing its military capabilities, submitting 79 modernization programs for NATO review </w:t>
+      </w:r>
+      <w:r>
+        <w:t>[</w:t>
+      </w:r>
+      <w:hyperlink w:anchor="ref_9">
+        <w:r>
+          <w:rPr>
+            <w:rFonts w:ascii="Calibri" w:hAnsi="Calibri" w:eastAsia="Calibri" w:cs="Calibri"/>
+            <w:sz w:val="20"/>
+            <w:color w:val="0000FF"/>
+            <w:u w:val="single"/>
+          </w:rPr>
+          <w:t>9</w:t>
+        </w:r>
+      </w:hyperlink>
+      <w:r>
+        <w:t>]</w:t>
+      </w:r>
+      <w:r>
+        <w:t xml:space="preserve">. This aligns with broader European defense initiatives, such as the European Defence Industrial Strategy, which seeks to enhance coordination, investment, and innovation across the continent </w:t>
+      </w:r>
+      <w:r>
+        <w:t>[</w:t>
+      </w:r>
+      <w:hyperlink w:anchor="ref_11">
+        <w:r>
+          <w:rPr>
+            <w:rFonts w:ascii="Calibri" w:hAnsi="Calibri" w:eastAsia="Calibri" w:cs="Calibri"/>
+            <w:sz w:val="20"/>
+            <w:color w:val="0000FF"/>
+            <w:u w:val="single"/>
+          </w:rPr>
+          <w:t>11</w:t>
+        </w:r>
+      </w:hyperlink>
+      <w:r>
+        <w:t>]</w:t>
+      </w:r>
+      <w:r>
+        <w:t>. Spain's strategic focus on key regions, including Latin America, the Maghreb, and Africa, coupled with its commitment to Official Development Assistance, presents potential avenues for collaboration and project development.</w:t>
+      </w:r>
+    </w:p>
+    <w:p>
+      <w:r>
+        <w:t>The strategic implications for Ferrovial are significant. The company's expertise in infrastructure development, engineering, and construction positions it favorably to capitalize on the increasing demand for defense infrastructure, modernization projects, and the development of resilient supply chains. The global push for technological advancement in defense also presents opportunities for Ferrovial to leverage its capabilities in complex project management and innovative solutions.</w:t>
+      </w:r>
+    </w:p>
+    <w:p>
+      <w:r>
+        <w:t>Based on this analysis, we recommend the following prioritized actions for Ferrovial:</w:t>
+      </w:r>
+    </w:p>
+    <w:p>
+      <w:r>
+        <w:t xml:space="preserve">1.  </w:t>
+      </w:r>
+      <w:r>
+        <w:rPr>
+          <w:b/>
+        </w:rPr>
+        <w:t>Develop a dedicated defense sector strategy</w:t>
+      </w:r>
+      <w:r>
+        <w:t>: Formulate a comprehensive strategy by Q4 2024, outlining specific target markets, service offerings, and partnership opportunities within the defense sector, leveraging existing capabilities in infrastructure and engineering.</w:t>
+      </w:r>
+    </w:p>
+    <w:p>
+      <w:r>
+        <w:t xml:space="preserve">2.  </w:t>
+      </w:r>
+      <w:r>
+        <w:rPr>
+          <w:b/>
+        </w:rPr>
+        <w:t>Enhance capabilities in critical defense infrastructure</w:t>
+      </w:r>
+      <w:r>
+        <w:t>: By Q2 2025, assess and potentially invest in specialized capabilities required for defense infrastructure projects, such as secure facilities, advanced logistics hubs, and resilient energy solutions, aligning with NATO and national defense modernization programs.</w:t>
+      </w:r>
+    </w:p>
+    <w:p>
+      <w:r>
+        <w:t xml:space="preserve">3.  </w:t>
+      </w:r>
+      <w:r>
+        <w:rPr>
+          <w:b/>
+        </w:rPr>
+        <w:t>Explore strategic partnerships</w:t>
+      </w:r>
+      <w:r>
+        <w:t>: Initiate discussions by Q3 2024 with key defense primes, government agencies, and technology providers to identify collaborative opportunities in areas such as infrastructure support, supply chain resilience, and emerging technology integration.</w:t>
+      </w:r>
+    </w:p>
+    <w:p>
+      <w:r>
+        <w:t xml:space="preserve">4.  </w:t>
+      </w:r>
+      <w:r>
+        <w:rPr>
+          <w:b/>
+        </w:rPr>
+        <w:t>Monitor and engage with Spanish defense policy</w:t>
+      </w:r>
+      <w:r>
+        <w:t>: Continuously track Spain's defense spending commitments and modernization programs, actively seeking opportunities to participate in relevant tenders and projects by Q1 2025.</w:t>
+      </w:r>
+    </w:p>
+    <w:p>
+      <w:pPr>
+        <w:pStyle w:val="Ttulo2"/>
+      </w:pPr>
+      <w:bookmarkStart w:id="2000" w:name="_1_global_defense_investment_outlook"/>
+      <w:r>
+        <w:t>1. Global Defense Investment Outlook</w:t>
+      </w:r>
+      <w:bookmarkEnd w:id="2000"/>
+    </w:p>
+    <w:p>
+      <w:r>
+        <w:t xml:space="preserve">The global defense investment landscape is characterized by a significant focus on modernization and technological advancement, driven by evolving geopolitical dynamics and emerging threats. The United States, a key player in global defense, has outlined substantial budget requests for fiscal year 2026, signaling continued investment in its foreign policy and national security apparatus. The Department of State's FY 2026 budget request amounts to $28.5 billion, excluding rescissions, aiming to streamline operations and advance U.S. interests through effective and efficient programs </w:t>
+      </w:r>
+      <w:r>
+        <w:t>[</w:t>
+      </w:r>
+      <w:hyperlink w:anchor="ref_1">
+        <w:r>
+          <w:rPr>
+            <w:rFonts w:ascii="Calibri" w:hAnsi="Calibri" w:eastAsia="Calibri" w:cs="Calibri"/>
+            <w:sz w:val="20"/>
+            <w:color w:val="0000FF"/>
+            <w:u w:val="single"/>
+          </w:rPr>
+          <w:t>1</w:t>
+        </w:r>
+      </w:hyperlink>
+      <w:r>
+        <w:t>]</w:t>
+      </w:r>
+      <w:r>
+        <w:t>.</w:t>
+      </w:r>
+    </w:p>
+    <w:p>
+      <w:r>
+        <w:t xml:space="preserve">Emerging technologies are poised to significantly impact the defense sector. A report to Congress identifies artificial intelligence, lethal autonomous weapon systems, hypersonic weapons, directed energy weapons, biotechnology, and quantum technology as key areas with disruptive potential for U.S. national security </w:t>
+      </w:r>
+      <w:r>
+        <w:t>[</w:t>
+      </w:r>
+      <w:hyperlink w:anchor="ref_1">
+        <w:r>
+          <w:rPr>
+            <w:rFonts w:ascii="Calibri" w:hAnsi="Calibri" w:eastAsia="Calibri" w:cs="Calibri"/>
+            <w:sz w:val="20"/>
+            <w:color w:val="0000FF"/>
+            <w:u w:val="single"/>
+          </w:rPr>
+          <w:t>1</w:t>
+        </w:r>
+      </w:hyperlink>
+      <w:r>
+        <w:t>]</w:t>
+      </w:r>
+      <w:r>
+        <w:t xml:space="preserve">. These advancements are expected to influence military concepts of operations and future warfare, necessitating strategic oversight and resource allocation </w:t>
+      </w:r>
+      <w:r>
+        <w:t>[</w:t>
+      </w:r>
+      <w:hyperlink w:anchor="ref_1">
+        <w:r>
+          <w:rPr>
+            <w:rFonts w:ascii="Calibri" w:hAnsi="Calibri" w:eastAsia="Calibri" w:cs="Calibri"/>
+            <w:sz w:val="20"/>
+            <w:color w:val="0000FF"/>
+            <w:u w:val="single"/>
+          </w:rPr>
+          <w:t>1</w:t>
+        </w:r>
+      </w:hyperlink>
+      <w:r>
+        <w:t>]</w:t>
+      </w:r>
+      <w:r>
+        <w:t xml:space="preserve">. The engineering and construction industry outlook for 2026 also points towards significant developments, with a focus on resilience and adaptation in a dynamic geopolitical environment </w:t>
+      </w:r>
+      <w:r>
+        <w:t>[</w:t>
+      </w:r>
+      <w:hyperlink w:anchor="ref_1">
+        <w:r>
+          <w:rPr>
+            <w:rFonts w:ascii="Calibri" w:hAnsi="Calibri" w:eastAsia="Calibri" w:cs="Calibri"/>
+            <w:sz w:val="20"/>
+            <w:color w:val="0000FF"/>
+            <w:u w:val="single"/>
+          </w:rPr>
+          <w:t>1</w:t>
+        </w:r>
+      </w:hyperlink>
+      <w:r>
+        <w:t>]</w:t>
+      </w:r>
+      <w:r>
+        <w:t>.</w:t>
+      </w:r>
+    </w:p>
+    <w:p>
+      <w:r>
+        <w:t xml:space="preserve">Geopolitical forces are increasingly shaping business and investment strategies across sectors, including defense. Trends such as global fragmentation, the rise of artificial intelligence, and persistent inflation are creating new challenges and opportunities </w:t>
       </w:r>
       <w:r>
         <w:t>[</w:t>
@@ -112,6 +391,60 @@
       <w:r>
         <w:t xml:space="preserve">, </w:t>
       </w:r>
+      <w:hyperlink w:anchor="ref_7">
+        <w:r>
+          <w:rPr>
+            <w:rFonts w:ascii="Calibri" w:hAnsi="Calibri" w:eastAsia="Calibri" w:cs="Calibri"/>
+            <w:sz w:val="20"/>
+            <w:color w:val="0000FF"/>
+            <w:u w:val="single"/>
+          </w:rPr>
+          <w:t>7</w:t>
+        </w:r>
+      </w:hyperlink>
+      <w:r>
+        <w:t>]</w:t>
+      </w:r>
+      <w:r>
+        <w:t xml:space="preserve">. The reconfigured global economy prioritizes resilience and security, influencing trade and capital flows </w:t>
+      </w:r>
+      <w:r>
+        <w:t>[</w:t>
+      </w:r>
+      <w:hyperlink w:anchor="ref_4">
+        <w:r>
+          <w:rPr>
+            <w:rFonts w:ascii="Calibri" w:hAnsi="Calibri" w:eastAsia="Calibri" w:cs="Calibri"/>
+            <w:sz w:val="20"/>
+            <w:color w:val="0000FF"/>
+            <w:u w:val="single"/>
+          </w:rPr>
+          <w:t>4</w:t>
+        </w:r>
+      </w:hyperlink>
+      <w:r>
+        <w:t xml:space="preserve">, </w:t>
+      </w:r>
+      <w:hyperlink w:anchor="ref_7">
+        <w:r>
+          <w:rPr>
+            <w:rFonts w:ascii="Calibri" w:hAnsi="Calibri" w:eastAsia="Calibri" w:cs="Calibri"/>
+            <w:sz w:val="20"/>
+            <w:color w:val="0000FF"/>
+            <w:u w:val="single"/>
+          </w:rPr>
+          <w:t>7</w:t>
+        </w:r>
+      </w:hyperlink>
+      <w:r>
+        <w:t>]</w:t>
+      </w:r>
+      <w:r>
+        <w:t xml:space="preserve">. Specifically, the race for critical minerals is intensifying, with nations seeking to reduce dependence on single sources and build more secure supply chains </w:t>
+      </w:r>
+      <w:r>
+        <w:t>[</w:t>
+      </w:r>
       <w:hyperlink w:anchor="ref_6">
         <w:r>
           <w:rPr>
@@ -126,20 +459,6 @@
       <w:r>
         <w:t xml:space="preserve">, </w:t>
       </w:r>
-      <w:hyperlink w:anchor="ref_7">
-        <w:r>
-          <w:rPr>
-            <w:rFonts w:ascii="Calibri" w:hAnsi="Calibri" w:eastAsia="Calibri" w:cs="Calibri"/>
-            <w:sz w:val="20"/>
-            <w:color w:val="0000FF"/>
-            <w:u w:val="single"/>
-          </w:rPr>
-          <w:t>7</w:t>
-        </w:r>
-      </w:hyperlink>
-      <w:r>
-        <w:t xml:space="preserve">, </w:t>
-      </w:r>
       <w:hyperlink w:anchor="ref_8">
         <w:r>
           <w:rPr>
@@ -155,7 +474,46 @@
         <w:t>]</w:t>
       </w:r>
       <w:r>
-        <w:t xml:space="preserve">. Legislative appropriations for military construction also highlight a consistent demand for defense infrastructure development </w:t>
+        <w:t xml:space="preserve">. This strategic shift involves both domestic investment and bilateral/multilateral agreements to diversify mineral supplies and coordinate financing for production </w:t>
+      </w:r>
+      <w:r>
+        <w:t>[</w:t>
+      </w:r>
+      <w:hyperlink w:anchor="ref_6">
+        <w:r>
+          <w:rPr>
+            <w:rFonts w:ascii="Calibri" w:hAnsi="Calibri" w:eastAsia="Calibri" w:cs="Calibri"/>
+            <w:sz w:val="20"/>
+            <w:color w:val="0000FF"/>
+            <w:u w:val="single"/>
+          </w:rPr>
+          <w:t>6</w:t>
+        </w:r>
+      </w:hyperlink>
+      <w:r>
+        <w:t xml:space="preserve">, </w:t>
+      </w:r>
+      <w:hyperlink w:anchor="ref_8">
+        <w:r>
+          <w:rPr>
+            <w:rFonts w:ascii="Calibri" w:hAnsi="Calibri" w:eastAsia="Calibri" w:cs="Calibri"/>
+            <w:sz w:val="20"/>
+            <w:color w:val="0000FF"/>
+            <w:u w:val="single"/>
+          </w:rPr>
+          <w:t>8</w:t>
+        </w:r>
+      </w:hyperlink>
+      <w:r>
+        <w:t>]</w:t>
+      </w:r>
+      <w:r>
+        <w:t>.</w:t>
+      </w:r>
+    </w:p>
+    <w:p>
+      <w:r>
+        <w:t xml:space="preserve">The defense sector is also influenced by legislative appropriations for military construction. Reports from Congress provide summaries of these appropriations, indicating ongoing investment in defense infrastructure </w:t>
       </w:r>
       <w:r>
         <w:t>[</w:t>
@@ -175,103 +533,27 @@
         <w:t>]</w:t>
       </w:r>
       <w:r>
-        <w:t>.</w:t>
+        <w:t>. These investments are part of a broader strategy to adapt to evolving security landscapes and emerging technological capabilities.</w:t>
       </w:r>
     </w:p>
     <w:p>
-      <w:r>
-        <w:t>The strategic implications for Ferrovial are significant. The company's established expertise in large-scale infrastructure development, particularly in resilient and technologically advanced projects, aligns well with the defense sector's evolving needs. Opportunities exist in supporting military construction, developing resilient infrastructure for critical defense assets, and potentially contributing to the specialized construction required for advanced technology facilities. The increasing focus on supply chain security and diversification also presents avenues for Ferrovial to leverage its global presence and project management capabilities.</w:t>
-      </w:r>
-    </w:p>
-    <w:p>
-      <w:r>
-        <w:t>To capitalize on these opportunities, Ferrovial should prioritize the following actions:</w:t>
-      </w:r>
-    </w:p>
-    <w:p>
-      <w:r>
-        <w:t xml:space="preserve">1.  </w:t>
-      </w:r>
-      <w:r>
-        <w:rPr>
-          <w:b/>
-        </w:rPr>
-        <w:t>Develop a dedicated defense sector strategy within the next six months</w:t>
-      </w:r>
-      <w:r>
-        <w:t>, outlining specific target markets, service offerings, and competitive positioning.</w:t>
-      </w:r>
-    </w:p>
-    <w:p>
-      <w:r>
-        <w:t xml:space="preserve">2.  </w:t>
-      </w:r>
-      <w:r>
-        <w:rPr>
-          <w:b/>
-        </w:rPr>
-        <w:t>Initiate targeted business development efforts within the next nine months</w:t>
-      </w:r>
-      <w:r>
-        <w:t xml:space="preserve"> with key defense ministries and prime contractors in strategic geographies, focusing on infrastructure modernization and resilience projects.</w:t>
-      </w:r>
-    </w:p>
-    <w:p>
-      <w:r>
-        <w:t xml:space="preserve">3.  </w:t>
-      </w:r>
-      <w:r>
-        <w:rPr>
-          <w:b/>
-        </w:rPr>
-        <w:t>Explore strategic partnerships within the next twelve months</w:t>
-      </w:r>
-      <w:r>
-        <w:t xml:space="preserve"> with technology providers and specialized defense engineering firms to enhance capabilities in areas like secure facilities and advanced technology infrastructure.</w:t>
-      </w:r>
-    </w:p>
-    <w:p>
-      <w:r>
-        <w:t xml:space="preserve">4.  </w:t>
-      </w:r>
-      <w:r>
-        <w:rPr>
-          <w:b/>
-        </w:rPr>
-        <w:t>Conduct a detailed assessment of existing capabilities and potential gaps</w:t>
-      </w:r>
-      <w:r>
-        <w:t xml:space="preserve"> within the next three months to inform strategic investments and talent acquisition.</w:t>
-      </w:r>
-    </w:p>
-    <w:p>
       <w:pPr>
         <w:pStyle w:val="Ttulo2"/>
       </w:pPr>
-      <w:bookmarkStart w:id="2000" w:name="_1_placeholder_for_section_1__content_to"/>
-      <w:r>
-        <w:t>1. [Placeholder for Section 1 - Content to be provided]</w:t>
-      </w:r>
-      <w:bookmarkEnd w:id="2000"/>
-    </w:p>
-    <w:p>
-      <w:pPr>
-        <w:pStyle w:val="Ttulo2"/>
-      </w:pPr>
-      <w:bookmarkStart w:id="2001" w:name="_2_global_defense_investment_outlook"/>
-      <w:r>
-        <w:t>2. Global Defense Investment Outlook</w:t>
+      <w:bookmarkStart w:id="2001" w:name="_2_spains_positioning_and_policy_stance"/>
+      <w:r>
+        <w:t>2. Spain’s Positioning and Policy Stance</w:t>
       </w:r>
       <w:bookmarkEnd w:id="2001"/>
     </w:p>
     <w:p>
       <w:r>
-        <w:t xml:space="preserve">The global defense investment landscape is characterized by a significant focus on modernization and technological advancement, driven by evolving geopolitical dynamics and emerging threats. The United States, a key player in global defense, has outlined substantial budget requests for fiscal year 2026, signaling continued investment in its foreign policy and national security apparatus. The Department of State's FY 2026 budget request amounts to $28.5 billion, excluding rescissions, aiming to streamline operations and advance U.S. interests through effective and efficient programs </w:t>
+        <w:t xml:space="preserve">Spain's foreign policy is guided by its "Foreign Action Strategy 2025-2028," which outlines the nation's priorities and approach to international engagement </w:t>
       </w:r>
       <w:r>
         <w:t>[</w:t>
       </w:r>
-      <w:hyperlink w:anchor="ref_1">
+      <w:hyperlink w:anchor="ref_10">
         <w:r>
           <w:rPr>
             <w:rFonts w:ascii="Calibri" w:hAnsi="Calibri" w:eastAsia="Calibri" w:cs="Calibri"/>
@@ -279,24 +561,13 @@
             <w:color w:val="0000FF"/>
             <w:u w:val="single"/>
           </w:rPr>
-          <w:t>1</w:t>
+          <w:t>10</w:t>
         </w:r>
       </w:hyperlink>
       <w:r>
-        <w:t>]</w:t>
-      </w:r>
-      <w:r>
-        <w:t>.</w:t>
-      </w:r>
-    </w:p>
-    <w:p>
-      <w:r>
-        <w:t xml:space="preserve">Emerging technologies are poised to significantly impact the defense sector. A report to Congress identifies artificial intelligence, lethal autonomous weapon systems, hypersonic weapons, directed energy weapons, biotechnology, and quantum technology as key areas with disruptive potential for U.S. national security </w:t>
-      </w:r>
-      <w:r>
-        <w:t>[</w:t>
-      </w:r>
-      <w:hyperlink w:anchor="ref_1">
+        <w:t xml:space="preserve">, </w:t>
+      </w:r>
+      <w:hyperlink w:anchor="ref_13">
         <w:r>
           <w:rPr>
             <w:rFonts w:ascii="Calibri" w:hAnsi="Calibri" w:eastAsia="Calibri" w:cs="Calibri"/>
@@ -304,19 +575,19 @@
             <w:color w:val="0000FF"/>
             <w:u w:val="single"/>
           </w:rPr>
-          <w:t>1</w:t>
+          <w:t>13</w:t>
         </w:r>
       </w:hyperlink>
       <w:r>
         <w:t>]</w:t>
       </w:r>
       <w:r>
-        <w:t xml:space="preserve">. These advancements are expected to influence military concepts of operations and future warfare, necessitating strategic oversight and resource allocation </w:t>
+        <w:t xml:space="preserve">. This strategy is shaped by a global context characterized by systemic shifts, including a move from a rules-based order to power-driven dynamics, a focus on resilience over economic efficiency, and a transition from confidence in progress to uncertainty </w:t>
       </w:r>
       <w:r>
         <w:t>[</w:t>
       </w:r>
-      <w:hyperlink w:anchor="ref_1">
+      <w:hyperlink w:anchor="ref_10">
         <w:r>
           <w:rPr>
             <w:rFonts w:ascii="Calibri" w:hAnsi="Calibri" w:eastAsia="Calibri" w:cs="Calibri"/>
@@ -324,19 +595,13 @@
             <w:color w:val="0000FF"/>
             <w:u w:val="single"/>
           </w:rPr>
-          <w:t>1</w:t>
+          <w:t>10</w:t>
         </w:r>
       </w:hyperlink>
       <w:r>
-        <w:t>]</w:t>
-      </w:r>
-      <w:r>
-        <w:t xml:space="preserve">. The engineering and construction industry outlook for 2026 also points towards significant developments, with a focus on resilience and adaptation in a dynamic geopolitical environment </w:t>
-      </w:r>
-      <w:r>
-        <w:t>[</w:t>
-      </w:r>
-      <w:hyperlink w:anchor="ref_1">
+        <w:t xml:space="preserve">, </w:t>
+      </w:r>
+      <w:hyperlink w:anchor="ref_13">
         <w:r>
           <w:rPr>
             <w:rFonts w:ascii="Calibri" w:hAnsi="Calibri" w:eastAsia="Calibri" w:cs="Calibri"/>
@@ -344,24 +609,19 @@
             <w:color w:val="0000FF"/>
             <w:u w:val="single"/>
           </w:rPr>
-          <w:t>1</w:t>
+          <w:t>13</w:t>
         </w:r>
       </w:hyperlink>
       <w:r>
         <w:t>]</w:t>
       </w:r>
       <w:r>
-        <w:t>.</w:t>
-      </w:r>
-    </w:p>
-    <w:p>
-      <w:r>
-        <w:t xml:space="preserve">Geopolitical forces are increasingly shaping business and investment strategies across sectors, including defense. Trends such as global fragmentation, the rise of artificial intelligence, and persistent inflation are creating new challenges and opportunities </w:t>
+        <w:t xml:space="preserve">. Spain's response is structured around three primary lines of action: strengthening Europe, demonstrating commitment through international cooperation and humanitarian aid, and bolstering peace and security </w:t>
       </w:r>
       <w:r>
         <w:t>[</w:t>
       </w:r>
-      <w:hyperlink w:anchor="ref_4">
+      <w:hyperlink w:anchor="ref_10">
         <w:r>
           <w:rPr>
             <w:rFonts w:ascii="Calibri" w:hAnsi="Calibri" w:eastAsia="Calibri" w:cs="Calibri"/>
@@ -369,13 +629,13 @@
             <w:color w:val="0000FF"/>
             <w:u w:val="single"/>
           </w:rPr>
-          <w:t>4</w:t>
+          <w:t>10</w:t>
         </w:r>
       </w:hyperlink>
       <w:r>
         <w:t xml:space="preserve">, </w:t>
       </w:r>
-      <w:hyperlink w:anchor="ref_7">
+      <w:hyperlink w:anchor="ref_13">
         <w:r>
           <w:rPr>
             <w:rFonts w:ascii="Calibri" w:hAnsi="Calibri" w:eastAsia="Calibri" w:cs="Calibri"/>
@@ -383,19 +643,24 @@
             <w:color w:val="0000FF"/>
             <w:u w:val="single"/>
           </w:rPr>
-          <w:t>7</w:t>
+          <w:t>13</w:t>
         </w:r>
       </w:hyperlink>
       <w:r>
         <w:t>]</w:t>
       </w:r>
       <w:r>
-        <w:t xml:space="preserve">. The reconfigured global economy prioritizes resilience and security, influencing trade and capital flows </w:t>
+        <w:t>.</w:t>
+      </w:r>
+    </w:p>
+    <w:p>
+      <w:r>
+        <w:t xml:space="preserve">A key aspect of Spain's policy stance is its commitment to a stronger and more unified Europe, aiming to increase the continent's autonomy, improve competitiveness, and safeguard economic security </w:t>
       </w:r>
       <w:r>
         <w:t>[</w:t>
       </w:r>
-      <w:hyperlink w:anchor="ref_4">
+      <w:hyperlink w:anchor="ref_10">
         <w:r>
           <w:rPr>
             <w:rFonts w:ascii="Calibri" w:hAnsi="Calibri" w:eastAsia="Calibri" w:cs="Calibri"/>
@@ -403,13 +668,13 @@
             <w:color w:val="0000FF"/>
             <w:u w:val="single"/>
           </w:rPr>
-          <w:t>4</w:t>
+          <w:t>10</w:t>
         </w:r>
       </w:hyperlink>
       <w:r>
         <w:t xml:space="preserve">, </w:t>
       </w:r>
-      <w:hyperlink w:anchor="ref_7">
+      <w:hyperlink w:anchor="ref_13">
         <w:r>
           <w:rPr>
             <w:rFonts w:ascii="Calibri" w:hAnsi="Calibri" w:eastAsia="Calibri" w:cs="Calibri"/>
@@ -417,19 +682,19 @@
             <w:color w:val="0000FF"/>
             <w:u w:val="single"/>
           </w:rPr>
-          <w:t>7</w:t>
+          <w:t>13</w:t>
         </w:r>
       </w:hyperlink>
       <w:r>
         <w:t>]</w:t>
       </w:r>
       <w:r>
-        <w:t xml:space="preserve">. Specifically, the race for critical minerals is intensifying, with nations seeking to reduce dependence on single sources and build more secure supply chains </w:t>
+        <w:t xml:space="preserve">. Spain also emphasizes its role as a committed global actor, advocating for the reform and strengthening of the multilateral system, championing development cooperation and humanitarian action, and addressing the climate and biodiversity emergency </w:t>
       </w:r>
       <w:r>
         <w:t>[</w:t>
       </w:r>
-      <w:hyperlink w:anchor="ref_6">
+      <w:hyperlink w:anchor="ref_10">
         <w:r>
           <w:rPr>
             <w:rFonts w:ascii="Calibri" w:hAnsi="Calibri" w:eastAsia="Calibri" w:cs="Calibri"/>
@@ -437,13 +702,13 @@
             <w:color w:val="0000FF"/>
             <w:u w:val="single"/>
           </w:rPr>
-          <w:t>6</w:t>
+          <w:t>10</w:t>
         </w:r>
       </w:hyperlink>
       <w:r>
         <w:t xml:space="preserve">, </w:t>
       </w:r>
-      <w:hyperlink w:anchor="ref_8">
+      <w:hyperlink w:anchor="ref_13">
         <w:r>
           <w:rPr>
             <w:rFonts w:ascii="Calibri" w:hAnsi="Calibri" w:eastAsia="Calibri" w:cs="Calibri"/>
@@ -451,19 +716,19 @@
             <w:color w:val="0000FF"/>
             <w:u w:val="single"/>
           </w:rPr>
-          <w:t>8</w:t>
+          <w:t>13</w:t>
         </w:r>
       </w:hyperlink>
       <w:r>
         <w:t>]</w:t>
       </w:r>
       <w:r>
-        <w:t xml:space="preserve">. This strategic shift involves both domestic investment and bilateral/multilateral agreements to diversify mineral supplies and coordinate financing for production </w:t>
+        <w:t xml:space="preserve">. Furthermore, Spain is dedicated to strengthening peace and security by adapting to a world marked by rising conflict, ensuring consistency and coherence in peace-building efforts, and bolstering democratic resilience </w:t>
       </w:r>
       <w:r>
         <w:t>[</w:t>
       </w:r>
-      <w:hyperlink w:anchor="ref_6">
+      <w:hyperlink w:anchor="ref_10">
         <w:r>
           <w:rPr>
             <w:rFonts w:ascii="Calibri" w:hAnsi="Calibri" w:eastAsia="Calibri" w:cs="Calibri"/>
@@ -471,13 +736,13 @@
             <w:color w:val="0000FF"/>
             <w:u w:val="single"/>
           </w:rPr>
-          <w:t>6</w:t>
+          <w:t>10</w:t>
         </w:r>
       </w:hyperlink>
       <w:r>
         <w:t xml:space="preserve">, </w:t>
       </w:r>
-      <w:hyperlink w:anchor="ref_8">
+      <w:hyperlink w:anchor="ref_13">
         <w:r>
           <w:rPr>
             <w:rFonts w:ascii="Calibri" w:hAnsi="Calibri" w:eastAsia="Calibri" w:cs="Calibri"/>
@@ -485,7 +750,7 @@
             <w:color w:val="0000FF"/>
             <w:u w:val="single"/>
           </w:rPr>
-          <w:t>8</w:t>
+          <w:t>13</w:t>
         </w:r>
       </w:hyperlink>
       <w:r>
@@ -497,12 +762,12 @@
     </w:p>
     <w:p>
       <w:r>
-        <w:t xml:space="preserve">The defense sector is also influenced by legislative appropriations for military construction. Reports from Congress provide summaries of these appropriations, indicating ongoing investment in defense infrastructure </w:t>
+        <w:t xml:space="preserve">In line with its foreign policy, Spain has a strategic focus on key regions, including Latin America and the Caribbean, the Maghreb and Middle East, North America, Africa, and Asia-Pacific </w:t>
       </w:r>
       <w:r>
         <w:t>[</w:t>
       </w:r>
-      <w:hyperlink w:anchor="ref_1">
+      <w:hyperlink w:anchor="ref_10">
         <w:r>
           <w:rPr>
             <w:rFonts w:ascii="Calibri" w:hAnsi="Calibri" w:eastAsia="Calibri" w:cs="Calibri"/>
@@ -510,14 +775,133 @@
             <w:color w:val="0000FF"/>
             <w:u w:val="single"/>
           </w:rPr>
-          <w:t>1</w:t>
+          <w:t>10</w:t>
         </w:r>
       </w:hyperlink>
       <w:r>
+        <w:t xml:space="preserve">, </w:t>
+      </w:r>
+      <w:hyperlink w:anchor="ref_13">
+        <w:r>
+          <w:rPr>
+            <w:rFonts w:ascii="Calibri" w:hAnsi="Calibri" w:eastAsia="Calibri" w:cs="Calibri"/>
+            <w:sz w:val="20"/>
+            <w:color w:val="0000FF"/>
+            <w:u w:val="single"/>
+          </w:rPr>
+          <w:t>13</w:t>
+        </w:r>
+      </w:hyperlink>
+      <w:r>
         <w:t>]</w:t>
       </w:r>
       <w:r>
-        <w:t>. These investments are part of a broader strategy to adapt to evolving security landscapes and emerging technological capabilities.</w:t>
+        <w:t xml:space="preserve">. The Spanish Cooperation Master Plan for Sustainable Development and Global Solidarity 2024-2027 outlines geographic and thematic priorities for Spain's cooperation activities, underscoring its commitment to global solidarity and sustainable development </w:t>
+      </w:r>
+      <w:r>
+        <w:t>[</w:t>
+      </w:r>
+      <w:hyperlink w:anchor="ref_11">
+        <w:r>
+          <w:rPr>
+            <w:rFonts w:ascii="Calibri" w:hAnsi="Calibri" w:eastAsia="Calibri" w:cs="Calibri"/>
+            <w:sz w:val="20"/>
+            <w:color w:val="0000FF"/>
+            <w:u w:val="single"/>
+          </w:rPr>
+          <w:t>11</w:t>
+        </w:r>
+      </w:hyperlink>
+      <w:r>
+        <w:t>]</w:t>
+      </w:r>
+      <w:r>
+        <w:t xml:space="preserve">. This plan reinforces Spain's commitment to allocating 0.7% of its Gross National Income to Official Development Assistance by 2030 and prioritizes regions such as Western Africa and the Sahel, alongside Latin America and the Caribbean, and the Arab world </w:t>
+      </w:r>
+      <w:r>
+        <w:t>[</w:t>
+      </w:r>
+      <w:hyperlink w:anchor="ref_11">
+        <w:r>
+          <w:rPr>
+            <w:rFonts w:ascii="Calibri" w:hAnsi="Calibri" w:eastAsia="Calibri" w:cs="Calibri"/>
+            <w:sz w:val="20"/>
+            <w:color w:val="0000FF"/>
+            <w:u w:val="single"/>
+          </w:rPr>
+          <w:t>11</w:t>
+        </w:r>
+      </w:hyperlink>
+      <w:r>
+        <w:t>]</w:t>
+      </w:r>
+      <w:r>
+        <w:t>.</w:t>
+      </w:r>
+    </w:p>
+    <w:p>
+      <w:r>
+        <w:t xml:space="preserve">Spain is also actively involved in defense modernization and international security cooperation. The nation has submitted 79 military modernization programs for NATO review, indicating a commitment to enhancing its defense capabilities and contributing to collective security </w:t>
+      </w:r>
+      <w:r>
+        <w:t>[</w:t>
+      </w:r>
+      <w:hyperlink w:anchor="ref_9">
+        <w:r>
+          <w:rPr>
+            <w:rFonts w:ascii="Calibri" w:hAnsi="Calibri" w:eastAsia="Calibri" w:cs="Calibri"/>
+            <w:sz w:val="20"/>
+            <w:color w:val="0000FF"/>
+            <w:u w:val="single"/>
+          </w:rPr>
+          <w:t>9</w:t>
+        </w:r>
+      </w:hyperlink>
+      <w:r>
+        <w:t>]</w:t>
+      </w:r>
+      <w:r>
+        <w:t xml:space="preserve">. The Spanish government has also set a commitment to increase defense spending, aiming to reach 2% of GDP for defense by 2025, utilizing various means including credit transfers to meet this NATO commitment </w:t>
+      </w:r>
+      <w:r>
+        <w:t>[</w:t>
+      </w:r>
+      <w:hyperlink w:anchor="ref_9">
+        <w:r>
+          <w:rPr>
+            <w:rFonts w:ascii="Calibri" w:hAnsi="Calibri" w:eastAsia="Calibri" w:cs="Calibri"/>
+            <w:sz w:val="20"/>
+            <w:color w:val="0000FF"/>
+            <w:u w:val="single"/>
+          </w:rPr>
+          <w:t>9</w:t>
+        </w:r>
+      </w:hyperlink>
+      <w:r>
+        <w:t>]</w:t>
+      </w:r>
+      <w:r>
+        <w:t xml:space="preserve">. This aligns with broader European defense initiatives, such as the European Defence Industrial Strategy, which aims to foster a unified European defense strategy, increase coordination, investment, and innovation within the sector </w:t>
+      </w:r>
+      <w:r>
+        <w:t>[</w:t>
+      </w:r>
+      <w:hyperlink w:anchor="ref_11">
+        <w:r>
+          <w:rPr>
+            <w:rFonts w:ascii="Calibri" w:hAnsi="Calibri" w:eastAsia="Calibri" w:cs="Calibri"/>
+            <w:sz w:val="20"/>
+            <w:color w:val="0000FF"/>
+            <w:u w:val="single"/>
+          </w:rPr>
+          <w:t>11</w:t>
+        </w:r>
+      </w:hyperlink>
+      <w:r>
+        <w:t>]</w:t>
+      </w:r>
+      <w:r>
+        <w:t>.</w:t>
       </w:r>
     </w:p>
     <w:p>
@@ -532,7 +916,73 @@
     </w:p>
     <w:p>
       <w:r>
-        <w:t>[This section will synthesize the findings from all consolidated chapters and provide prioritized, actionable recommendations for Ferrovial, including specific timeframes and expected outcomes. It will draw upon the analysis presented in the Executive Summary and the detailed sections of the report.]</w:t>
+        <w:t>The analysis of the global defense investment outlook and Spain's specific policy stance reveals a dynamic and expanding market driven by geopolitical shifts and technological advancements. The global trend towards increased defense spending, particularly in modernization and emerging technologies, presents a significant opportunity. Spain, with its strategic commitment to increasing defense expenditure to 2% of GDP by 2025 and its active participation in NATO modernization programs, represents a key market within this global trend. The nation's focus on European defense integration and its strategic engagement with key regions further underscore the potential for specialized infrastructure and engineering services.</w:t>
+      </w:r>
+    </w:p>
+    <w:p>
+      <w:r>
+        <w:t>Ferrovial's established expertise in large-scale infrastructure development, engineering, and construction is directly relevant to the evolving needs of the defense sector. The company is well-positioned to support military construction, the development of resilient infrastructure, and potentially contribute to the supply chain resilience initiatives gaining prominence globally.</w:t>
+      </w:r>
+    </w:p>
+    <w:p>
+      <w:r>
+        <w:t>To capitalize on these opportunities, Ferrovial should consider the following prioritized actions:</w:t>
+      </w:r>
+    </w:p>
+    <w:p>
+      <w:r>
+        <w:t xml:space="preserve">1.  </w:t>
+      </w:r>
+      <w:r>
+        <w:rPr>
+          <w:b/>
+        </w:rPr>
+        <w:t>Develop a dedicated defense sector strategy</w:t>
+      </w:r>
+      <w:r>
+        <w:t>: Formulate a comprehensive strategy by Q4 2024, outlining specific target markets, service offerings, and partnership opportunities within the defense sector, leveraging existing capabilities in infrastructure and engineering. This strategy should identify how Ferrovial can best align its offerings with the identified global and Spanish defense priorities.</w:t>
+      </w:r>
+    </w:p>
+    <w:p>
+      <w:r>
+        <w:t xml:space="preserve">2.  </w:t>
+      </w:r>
+      <w:r>
+        <w:rPr>
+          <w:b/>
+        </w:rPr>
+        <w:t>Enhance capabilities in critical defense infrastructure</w:t>
+      </w:r>
+      <w:r>
+        <w:t>: By Q2 2025, assess and potentially invest in specialized capabilities required for defense infrastructure projects, such as secure facilities, advanced logistics hubs, and resilient energy solutions, aligning with NATO and national defense modernization programs. This includes understanding the specific security and technical requirements unique to defense installations.</w:t>
+      </w:r>
+    </w:p>
+    <w:p>
+      <w:r>
+        <w:t xml:space="preserve">3.  </w:t>
+      </w:r>
+      <w:r>
+        <w:rPr>
+          <w:b/>
+        </w:rPr>
+        <w:t>Explore strategic partnerships</w:t>
+      </w:r>
+      <w:r>
+        <w:t>: Initiate discussions by Q3 2024 with key defense primes, government agencies, and technology providers to identify collaborative opportunities in areas such as infrastructure support, supply chain resilience, and emerging technology integration. Building relationships with established defense players will be crucial for market entry and project acquisition.</w:t>
+      </w:r>
+    </w:p>
+    <w:p>
+      <w:r>
+        <w:t xml:space="preserve">4.  </w:t>
+      </w:r>
+      <w:r>
+        <w:rPr>
+          <w:b/>
+        </w:rPr>
+        <w:t>Monitor and engage with Spanish defense policy</w:t>
+      </w:r>
+      <w:r>
+        <w:t>: Continuously track Spain's defense spending commitments and modernization programs, actively seeking opportunities to participate in relevant tenders and projects by Q1 2025. Proactive engagement with Spanish defense procurement bodies and initiatives will be essential to secure a foothold in this market.</w:t>
       </w:r>
     </w:p>
     <w:p>
@@ -691,6 +1141,132 @@
             <w:u w:val="single"/>
           </w:rPr>
           <w:t>https://www.cfr.org/articles/visualizing-2026-five-foreign-policy-trends-watch</w:t>
+        </w:r>
+      </w:hyperlink>
+    </w:p>
+    <w:p>
+      <w:bookmarkStart w:id="9" w:name="ref_9"/>
+      <w:bookmarkEnd w:id="9"/>
+      <w:r>
+        <w:t xml:space="preserve">[9] Spanish Cooperation Master Plan for Sustainable Development and Global Solidarity 2024-2027 - </w:t>
+      </w:r>
+      <w:hyperlink w:tgtFrame="_blank" w:tooltip="https://www.cooperacionespanola.es/wp-content/uploads/2024/10/Spanish-Cooperation-Master-Plan-2024-2027.pdf" r:id="rId23">
+        <w:r>
+          <w:rPr>
+            <w:rFonts w:ascii="Calibri" w:hAnsi="Calibri"/>
+            <w:sz w:val="20"/>
+            <w:color w:val="0563C1"/>
+            <w:u w:val="single"/>
+          </w:rPr>
+          <w:t>https://www.cooperacionespanola.es/wp-content/uploads/2024/10/Spanish-Cooperation-Master-Plan-2024-2027.pdf</w:t>
+        </w:r>
+      </w:hyperlink>
+    </w:p>
+    <w:p>
+      <w:bookmarkStart w:id="10" w:name="ref_10"/>
+      <w:bookmarkEnd w:id="10"/>
+      <w:r>
+        <w:t xml:space="preserve">[10] Spain's Foreign Action Strategy 2025-2028 - </w:t>
+      </w:r>
+      <w:hyperlink w:tgtFrame="_blank" w:tooltip="https://www.exteriores.gob.es/en/PoliticaExterior/Paginas/Estrategia-de-Accion-Exterior-2025-2028.aspx" r:id="rId24">
+        <w:r>
+          <w:rPr>
+            <w:rFonts w:ascii="Calibri" w:hAnsi="Calibri"/>
+            <w:sz w:val="20"/>
+            <w:color w:val="0563C1"/>
+            <w:u w:val="single"/>
+          </w:rPr>
+          <w:t>https://www.exteriores.gob.es/en/PoliticaExterior/Paginas/Estrategia-de-Accion-Exterior-2025-2028.aspx</w:t>
+        </w:r>
+      </w:hyperlink>
+    </w:p>
+    <w:p>
+      <w:bookmarkStart w:id="11" w:name="ref_11"/>
+      <w:bookmarkEnd w:id="11"/>
+      <w:r>
+        <w:t xml:space="preserve">[11] Global Economic Outlook with a focus on Spain - BBVA Research - </w:t>
+      </w:r>
+      <w:hyperlink w:tgtFrame="_blank" w:tooltip="https://www.bbvaresearch.com/wp-content/uploads/2025/11/Jorge_Sicilia__Macro_outlook_Beijing__WB.pdf" r:id="rId25">
+        <w:r>
+          <w:rPr>
+            <w:rFonts w:ascii="Calibri" w:hAnsi="Calibri"/>
+            <w:sz w:val="20"/>
+            <w:color w:val="0563C1"/>
+            <w:u w:val="single"/>
+          </w:rPr>
+          <w:t>https://www.bbvaresearch.com/wp-content/uploads/2025/11/Jorge_Sicilia__Macro_outlook_Beijing__WB.pdf</w:t>
+        </w:r>
+      </w:hyperlink>
+    </w:p>
+    <w:p>
+      <w:bookmarkStart w:id="12" w:name="ref_12"/>
+      <w:bookmarkEnd w:id="12"/>
+      <w:r>
+        <w:t xml:space="preserve">[12] Strategic Security, Defence and Aerospace Initiative 2025-2030 - </w:t>
+      </w:r>
+      <w:hyperlink w:tgtFrame="_blank" w:tooltip="https://ficheiros-web.xunta.gal/cei/aeroespazo-seguridade-defensa/IE-aeroespazo-seguridade-defensa-ing.pdf" r:id="rId26">
+        <w:r>
+          <w:rPr>
+            <w:rFonts w:ascii="Calibri" w:hAnsi="Calibri"/>
+            <w:sz w:val="20"/>
+            <w:color w:val="0563C1"/>
+            <w:u w:val="single"/>
+          </w:rPr>
+          <w:t>https://ficheiros-web.xunta.gal/cei/aeroespazo-seguridade-defensa/IE-aeroespazo-seguridade-defensa-ing.pdf</w:t>
+        </w:r>
+      </w:hyperlink>
+    </w:p>
+    <w:p>
+      <w:bookmarkStart w:id="13" w:name="ref_13"/>
+      <w:bookmarkEnd w:id="13"/>
+      <w:r>
+        <w:t xml:space="preserve">[13] SPAIN'S FOREIGN ACTION STRATEGY 2025-2028 - </w:t>
+      </w:r>
+      <w:hyperlink w:tgtFrame="_blank" w:tooltip="https://www.exteriores.gob.es/es/PoliticaExterior/Documents/EAE_2025-2028/Estrategia%20Acci%C3%B3n%20Exterior%20Ingl%C3%A9s.pdf" r:id="rId27">
+        <w:r>
+          <w:rPr>
+            <w:rFonts w:ascii="Calibri" w:hAnsi="Calibri"/>
+            <w:sz w:val="20"/>
+            <w:color w:val="0563C1"/>
+            <w:u w:val="single"/>
+          </w:rPr>
+          <w:t>https://www.exteriores.gob.es/es/PoliticaExterior/Documents/EAE_2025-2028/Estrategia%20Acci%C3%B3n%20Exterior%20Ingl%C3%A9s.pdf</w:t>
+        </w:r>
+      </w:hyperlink>
+    </w:p>
+    <w:p>
+      <w:bookmarkStart w:id="14" w:name="ref_14"/>
+      <w:bookmarkEnd w:id="14"/>
+      <w:r>
+        <w:t xml:space="preserve">[14] Spain submits 79 military modernisation programmes for NATO review - </w:t>
+      </w:r>
+      <w:hyperlink w:tgtFrame="_blank" w:tooltip="https://www.euronews.com/2026/01/17/spain-submits-79-military-modernisation-programmes-for-nato-review" r:id="rId28">
+        <w:r>
+          <w:rPr>
+            <w:rFonts w:ascii="Calibri" w:hAnsi="Calibri"/>
+            <w:sz w:val="20"/>
+            <w:color w:val="0563C1"/>
+            <w:u w:val="single"/>
+          </w:rPr>
+          <w:t>https://www.euronews.com/2026/01/17/spain-submits-79-military-modernisation-programmes-for-nato-review</w:t>
+        </w:r>
+      </w:hyperlink>
+    </w:p>
+    <w:p>
+      <w:bookmarkStart w:id="15" w:name="ref_15"/>
+      <w:bookmarkEnd w:id="15"/>
+      <w:r>
+        <w:t xml:space="preserve">[15] The State is proposing a budget for 2026 with soaring spending and ... - </w:t>
+      </w:r>
+      <w:hyperlink w:tgtFrame="_blank" w:tooltip="https://en.ara.cat/economy/the-spanish-government-approves-record-spending-ceiling-of-212-026-billion-euros_1_5565479.html" r:id="rId29">
+        <w:r>
+          <w:rPr>
+            <w:rFonts w:ascii="Calibri" w:hAnsi="Calibri"/>
+            <w:sz w:val="20"/>
+            <w:color w:val="0563C1"/>
+            <w:u w:val="single"/>
+          </w:rPr>
+          <w:t>https://en.ara.cat/economy/the-spanish-government-approves-record-spending-ceiling-of-212-026-billion-euros_1_5565479.html</w:t>
         </w:r>
       </w:hyperlink>
     </w:p>

</xml_diff>